<commit_message>
forgot to update word doc
</commit_message>
<xml_diff>
--- a/cv.docx
+++ b/cv.docx
@@ -695,47 +695,7 @@
           <w:sz w:val="18"/>
           <w:szCs w:val="18"/>
         </w:rPr>
-        <w:t xml:space="preserve">, </w:t>
-      </w:r>
-      <w:proofErr w:type="spellStart"/>
-      <w:r>
-        <w:rPr>
-          <w:rFonts w:ascii="Helvetica" w:hAnsi="Helvetica" w:cs="Times New Roman"/>
-          <w:color w:val="000000" w:themeColor="text1"/>
-          <w:sz w:val="18"/>
-          <w:szCs w:val="18"/>
-        </w:rPr>
-        <w:t>Hyeongil</w:t>
-      </w:r>
-      <w:proofErr w:type="spellEnd"/>
-      <w:r>
-        <w:rPr>
-          <w:rFonts w:ascii="Helvetica" w:hAnsi="Helvetica" w:cs="Times New Roman"/>
-          <w:color w:val="000000" w:themeColor="text1"/>
-          <w:sz w:val="18"/>
-          <w:szCs w:val="18"/>
-        </w:rPr>
-        <w:t xml:space="preserve"> Nam, </w:t>
-      </w:r>
-      <w:proofErr w:type="spellStart"/>
-      <w:r>
-        <w:rPr>
-          <w:rFonts w:ascii="Helvetica" w:hAnsi="Helvetica" w:cs="Times New Roman"/>
-          <w:color w:val="000000" w:themeColor="text1"/>
-          <w:sz w:val="18"/>
-          <w:szCs w:val="18"/>
-        </w:rPr>
-        <w:t>Kangsoo</w:t>
-      </w:r>
-      <w:proofErr w:type="spellEnd"/>
-      <w:r>
-        <w:rPr>
-          <w:rFonts w:ascii="Helvetica" w:hAnsi="Helvetica" w:cs="Times New Roman"/>
-          <w:color w:val="000000" w:themeColor="text1"/>
-          <w:sz w:val="18"/>
-          <w:szCs w:val="18"/>
-        </w:rPr>
-        <w:t xml:space="preserve"> Kim. “Impact of Avatar-Locomotion Congruence on User Experience and Identification in Virtual Reality”. </w:t>
+        <w:t xml:space="preserve">, Hyeongil Nam, Kangsoo Kim. “Impact of Avatar-Locomotion Congruence on User Experience and Identification in Virtual Reality”. </w:t>
       </w:r>
       <w:r>
         <w:rPr>
@@ -879,47 +839,7 @@
           <w:sz w:val="18"/>
           <w:szCs w:val="18"/>
         </w:rPr>
-        <w:t xml:space="preserve">Zaid Ahmed, </w:t>
-      </w:r>
-      <w:proofErr w:type="spellStart"/>
-      <w:r>
-        <w:rPr>
-          <w:rFonts w:ascii="Helvetica" w:hAnsi="Helvetica" w:cs="Times New Roman"/>
-          <w:color w:val="000000" w:themeColor="text1"/>
-          <w:sz w:val="18"/>
-          <w:szCs w:val="18"/>
-        </w:rPr>
-        <w:t>Hyeongil</w:t>
-      </w:r>
-      <w:proofErr w:type="spellEnd"/>
-      <w:r>
-        <w:rPr>
-          <w:rFonts w:ascii="Helvetica" w:hAnsi="Helvetica" w:cs="Times New Roman"/>
-          <w:color w:val="000000" w:themeColor="text1"/>
-          <w:sz w:val="18"/>
-          <w:szCs w:val="18"/>
-        </w:rPr>
-        <w:t xml:space="preserve"> Nam, </w:t>
-      </w:r>
-      <w:proofErr w:type="spellStart"/>
-      <w:r>
-        <w:rPr>
-          <w:rFonts w:ascii="Helvetica" w:hAnsi="Helvetica" w:cs="Times New Roman"/>
-          <w:color w:val="000000" w:themeColor="text1"/>
-          <w:sz w:val="18"/>
-          <w:szCs w:val="18"/>
-        </w:rPr>
-        <w:t>Kangsoo</w:t>
-      </w:r>
-      <w:proofErr w:type="spellEnd"/>
-      <w:r>
-        <w:rPr>
-          <w:rFonts w:ascii="Helvetica" w:hAnsi="Helvetica" w:cs="Times New Roman"/>
-          <w:color w:val="000000" w:themeColor="text1"/>
-          <w:sz w:val="18"/>
-          <w:szCs w:val="18"/>
-        </w:rPr>
-        <w:t xml:space="preserve"> Kim. “TangibleMoments: Embedding XR Memories onto Physical Objects”. </w:t>
+        <w:t xml:space="preserve">Zaid Ahmed, Hyeongil Nam, Kangsoo Kim. “TangibleMoments: Embedding XR Memories onto Physical Objects”. </w:t>
       </w:r>
       <w:r>
         <w:rPr>
@@ -1038,47 +958,7 @@
           <w:sz w:val="18"/>
           <w:szCs w:val="18"/>
         </w:rPr>
-        <w:t xml:space="preserve">Anh Nguyen, </w:t>
-      </w:r>
-      <w:proofErr w:type="spellStart"/>
-      <w:r>
-        <w:rPr>
-          <w:rFonts w:ascii="Helvetica" w:hAnsi="Helvetica" w:cs="Times New Roman"/>
-          <w:color w:val="000000" w:themeColor="text1"/>
-          <w:sz w:val="18"/>
-          <w:szCs w:val="18"/>
-        </w:rPr>
-        <w:t>Hyeongil</w:t>
-      </w:r>
-      <w:proofErr w:type="spellEnd"/>
-      <w:r>
-        <w:rPr>
-          <w:rFonts w:ascii="Helvetica" w:hAnsi="Helvetica" w:cs="Times New Roman"/>
-          <w:color w:val="000000" w:themeColor="text1"/>
-          <w:sz w:val="18"/>
-          <w:szCs w:val="18"/>
-        </w:rPr>
-        <w:t xml:space="preserve"> Nam, </w:t>
-      </w:r>
-      <w:proofErr w:type="spellStart"/>
-      <w:r>
-        <w:rPr>
-          <w:rFonts w:ascii="Helvetica" w:hAnsi="Helvetica" w:cs="Times New Roman"/>
-          <w:color w:val="000000" w:themeColor="text1"/>
-          <w:sz w:val="18"/>
-          <w:szCs w:val="18"/>
-        </w:rPr>
-        <w:t>Kangsoo</w:t>
-      </w:r>
-      <w:proofErr w:type="spellEnd"/>
-      <w:r>
-        <w:rPr>
-          <w:rFonts w:ascii="Helvetica" w:hAnsi="Helvetica" w:cs="Times New Roman"/>
-          <w:color w:val="000000" w:themeColor="text1"/>
-          <w:sz w:val="18"/>
-          <w:szCs w:val="18"/>
-        </w:rPr>
-        <w:t xml:space="preserve"> Kim. “Investigating Visual Guide Cues in VR: Impacts of Virtual Humans and Symbol-Based Navigation on Real-World Performance and Experience”. </w:t>
+        <w:t xml:space="preserve">Anh Nguyen, Hyeongil Nam, Kangsoo Kim. “Investigating Visual Guide Cues in VR: Impacts of Virtual Humans and Symbol-Based Navigation on Real-World Performance and Experience”. </w:t>
       </w:r>
       <w:r>
         <w:rPr>
@@ -1206,47 +1086,7 @@
           <w:sz w:val="18"/>
           <w:szCs w:val="18"/>
         </w:rPr>
-        <w:t xml:space="preserve">Zaid Ahmed, </w:t>
-      </w:r>
-      <w:proofErr w:type="spellStart"/>
-      <w:r>
-        <w:rPr>
-          <w:rFonts w:ascii="Helvetica" w:hAnsi="Helvetica" w:cs="Times New Roman"/>
-          <w:color w:val="000000" w:themeColor="text1"/>
-          <w:sz w:val="18"/>
-          <w:szCs w:val="18"/>
-        </w:rPr>
-        <w:t>Hyeongil</w:t>
-      </w:r>
-      <w:proofErr w:type="spellEnd"/>
-      <w:r>
-        <w:rPr>
-          <w:rFonts w:ascii="Helvetica" w:hAnsi="Helvetica" w:cs="Times New Roman"/>
-          <w:color w:val="000000" w:themeColor="text1"/>
-          <w:sz w:val="18"/>
-          <w:szCs w:val="18"/>
-        </w:rPr>
-        <w:t xml:space="preserve"> Nam, </w:t>
-      </w:r>
-      <w:proofErr w:type="spellStart"/>
-      <w:r>
-        <w:rPr>
-          <w:rFonts w:ascii="Helvetica" w:hAnsi="Helvetica" w:cs="Times New Roman"/>
-          <w:color w:val="000000" w:themeColor="text1"/>
-          <w:sz w:val="18"/>
-          <w:szCs w:val="18"/>
-        </w:rPr>
-        <w:t>Kangsoo</w:t>
-      </w:r>
-      <w:proofErr w:type="spellEnd"/>
-      <w:r>
-        <w:rPr>
-          <w:rFonts w:ascii="Helvetica" w:hAnsi="Helvetica" w:cs="Times New Roman"/>
-          <w:color w:val="000000" w:themeColor="text1"/>
-          <w:sz w:val="18"/>
-          <w:szCs w:val="18"/>
-        </w:rPr>
-        <w:t xml:space="preserve"> Kim. </w:t>
+        <w:t xml:space="preserve">Zaid Ahmed, Hyeongil Nam, Kangsoo Kim. </w:t>
       </w:r>
       <w:r>
         <w:rPr>
@@ -1788,23 +1628,13 @@
         </w:rPr>
         <w:t xml:space="preserve">, </w:t>
       </w:r>
-      <w:proofErr w:type="spellStart"/>
       <w:r>
         <w:rPr>
           <w:rFonts w:ascii="Helvetica" w:hAnsi="Helvetica" w:cs="Helvetica"/>
           <w:sz w:val="18"/>
           <w:szCs w:val="18"/>
         </w:rPr>
-        <w:t>UCalgary</w:t>
-      </w:r>
-      <w:proofErr w:type="spellEnd"/>
-      <w:r>
-        <w:rPr>
-          <w:rFonts w:ascii="Helvetica" w:hAnsi="Helvetica" w:cs="Helvetica"/>
-          <w:sz w:val="18"/>
-          <w:szCs w:val="18"/>
-        </w:rPr>
-        <w:t xml:space="preserve"> Students’ Union</w:t>
+        <w:t>UCalgary Students’ Union</w:t>
       </w:r>
       <w:r>
         <w:rPr>
@@ -2049,17 +1879,7 @@
           <w:sz w:val="18"/>
           <w:szCs w:val="18"/>
         </w:rPr>
-        <w:t>Jason Lang Scholarship</w:t>
-      </w:r>
-      <w:r>
-        <w:rPr>
-          <w:rFonts w:ascii="Helvetica" w:hAnsi="Helvetica" w:cs="Times New Roman"/>
-          <w:b/>
-          <w:bCs/>
-          <w:sz w:val="18"/>
-          <w:szCs w:val="18"/>
-        </w:rPr>
-        <w:t xml:space="preserve"> </w:t>
+        <w:t xml:space="preserve">Jason Lang </w:t>
       </w:r>
       <w:r>
         <w:rPr>

</xml_diff>

<commit_message>
added new tvcg paper
</commit_message>
<xml_diff>
--- a/cv.docx
+++ b/cv.docx
@@ -720,6 +720,26 @@
           <w:sz w:val="18"/>
           <w:szCs w:val="18"/>
         </w:rPr>
+        <w:t>Junyeong</w:t>
+      </w:r>
+      <w:proofErr w:type="spellEnd"/>
+      <w:r>
+        <w:rPr>
+          <w:rFonts w:ascii="Helvetica" w:hAnsi="Helvetica" w:cs="Helvetica"/>
+          <w:color w:val="000000" w:themeColor="text1"/>
+          <w:sz w:val="18"/>
+          <w:szCs w:val="18"/>
+        </w:rPr>
+        <w:t xml:space="preserve"> Kum, </w:t>
+      </w:r>
+      <w:proofErr w:type="spellStart"/>
+      <w:r>
+        <w:rPr>
+          <w:rFonts w:ascii="Helvetica" w:hAnsi="Helvetica" w:cs="Helvetica"/>
+          <w:color w:val="000000" w:themeColor="text1"/>
+          <w:sz w:val="18"/>
+          <w:szCs w:val="18"/>
+        </w:rPr>
         <w:t>Hyeongil</w:t>
       </w:r>
       <w:proofErr w:type="spellEnd"/>
@@ -740,6 +760,26 @@
           <w:sz w:val="18"/>
           <w:szCs w:val="18"/>
         </w:rPr>
+        <w:t>Myungho</w:t>
+      </w:r>
+      <w:proofErr w:type="spellEnd"/>
+      <w:r>
+        <w:rPr>
+          <w:rFonts w:ascii="Helvetica" w:hAnsi="Helvetica" w:cs="Helvetica"/>
+          <w:color w:val="000000" w:themeColor="text1"/>
+          <w:sz w:val="18"/>
+          <w:szCs w:val="18"/>
+        </w:rPr>
+        <w:t xml:space="preserve"> Lee, </w:t>
+      </w:r>
+      <w:proofErr w:type="spellStart"/>
+      <w:r>
+        <w:rPr>
+          <w:rFonts w:ascii="Helvetica" w:hAnsi="Helvetica" w:cs="Helvetica"/>
+          <w:color w:val="000000" w:themeColor="text1"/>
+          <w:sz w:val="18"/>
+          <w:szCs w:val="18"/>
+        </w:rPr>
         <w:t>Kangsoo</w:t>
       </w:r>
       <w:proofErr w:type="spellEnd"/>
@@ -750,6 +790,157 @@
           <w:sz w:val="18"/>
           <w:szCs w:val="18"/>
         </w:rPr>
+        <w:t xml:space="preserve"> Kim. “</w:t>
+      </w:r>
+      <w:r>
+        <w:rPr>
+          <w:rFonts w:ascii="Helvetica" w:hAnsi="Helvetica" w:cs="Helvetica"/>
+          <w:color w:val="000000" w:themeColor="text1"/>
+          <w:sz w:val="18"/>
+          <w:szCs w:val="18"/>
+        </w:rPr>
+        <w:t>Influence of Avatar Appearance and Target Distance on</w:t>
+      </w:r>
+      <w:r>
+        <w:rPr>
+          <w:rFonts w:ascii="Helvetica" w:hAnsi="Helvetica" w:cs="Helvetica"/>
+          <w:color w:val="000000" w:themeColor="text1"/>
+          <w:sz w:val="18"/>
+          <w:szCs w:val="18"/>
+        </w:rPr>
+        <w:t xml:space="preserve"> </w:t>
+      </w:r>
+      <w:r>
+        <w:rPr>
+          <w:rFonts w:ascii="Helvetica" w:hAnsi="Helvetica" w:cs="Helvetica"/>
+          <w:color w:val="000000" w:themeColor="text1"/>
+          <w:sz w:val="18"/>
+          <w:szCs w:val="18"/>
+        </w:rPr>
+        <w:t>Locomotion Method Selection in Virtual Reality”</w:t>
+      </w:r>
+      <w:r>
+        <w:rPr>
+          <w:rFonts w:ascii="Helvetica" w:hAnsi="Helvetica" w:cs="Helvetica"/>
+          <w:color w:val="000000" w:themeColor="text1"/>
+          <w:sz w:val="18"/>
+          <w:szCs w:val="18"/>
+        </w:rPr>
+        <w:t>. To appear in IEEE Transactions on Visualization and Computer Graphics (TVCG), vol. xx, no. xx, pp. xx-xx, 2026.</w:t>
+      </w:r>
+      <w:r>
+        <w:rPr>
+          <w:rFonts w:ascii="Helvetica" w:hAnsi="Helvetica" w:cs="Helvetica"/>
+          <w:color w:val="000000" w:themeColor="text1"/>
+          <w:sz w:val="18"/>
+          <w:szCs w:val="18"/>
+        </w:rPr>
+        <w:t xml:space="preserve"> </w:t>
+      </w:r>
+      <w:r>
+        <w:rPr>
+          <w:rFonts w:ascii="Helvetica" w:hAnsi="Helvetica" w:cs="Helvetica"/>
+          <w:color w:val="000000" w:themeColor="text1"/>
+          <w:sz w:val="18"/>
+          <w:szCs w:val="18"/>
+        </w:rPr>
+        <w:br/>
+      </w:r>
+      <w:r>
+        <w:rPr>
+          <w:rFonts w:ascii="Helvetica" w:hAnsi="Helvetica" w:cs="Helvetica"/>
+          <w:color w:val="000000" w:themeColor="text1"/>
+          <w:sz w:val="18"/>
+          <w:szCs w:val="18"/>
+        </w:rPr>
+        <w:t>JCR IF-2024: 6.5.</w:t>
+      </w:r>
+    </w:p>
+    <w:p>
+      <w:pPr>
+        <w:pStyle w:val="ListParagraph"/>
+        <w:spacing w:line="276" w:lineRule="auto"/>
+        <w:rPr>
+          <w:rFonts w:ascii="Helvetica" w:hAnsi="Helvetica" w:cs="Helvetica"/>
+          <w:color w:val="000000" w:themeColor="text1"/>
+          <w:sz w:val="18"/>
+          <w:szCs w:val="18"/>
+        </w:rPr>
+      </w:pPr>
+    </w:p>
+    <w:p>
+      <w:pPr>
+        <w:pStyle w:val="ListParagraph"/>
+        <w:numPr>
+          <w:ilvl w:val="0"/>
+          <w:numId w:val="4"/>
+        </w:numPr>
+        <w:spacing w:line="276" w:lineRule="auto"/>
+        <w:rPr>
+          <w:rFonts w:ascii="Helvetica" w:hAnsi="Helvetica" w:cs="Helvetica"/>
+          <w:color w:val="000000" w:themeColor="text1"/>
+          <w:sz w:val="18"/>
+          <w:szCs w:val="18"/>
+        </w:rPr>
+      </w:pPr>
+      <w:r>
+        <w:rPr>
+          <w:rFonts w:ascii="Helvetica" w:hAnsi="Helvetica" w:cs="Helvetica"/>
+          <w:b/>
+          <w:bCs/>
+          <w:color w:val="000000" w:themeColor="text1"/>
+          <w:sz w:val="18"/>
+          <w:szCs w:val="18"/>
+        </w:rPr>
+        <w:t>Omar Khan</w:t>
+      </w:r>
+      <w:r>
+        <w:rPr>
+          <w:rFonts w:ascii="Helvetica" w:hAnsi="Helvetica" w:cs="Helvetica"/>
+          <w:color w:val="000000" w:themeColor="text1"/>
+          <w:sz w:val="18"/>
+          <w:szCs w:val="18"/>
+        </w:rPr>
+        <w:t xml:space="preserve">, </w:t>
+      </w:r>
+      <w:proofErr w:type="spellStart"/>
+      <w:r>
+        <w:rPr>
+          <w:rFonts w:ascii="Helvetica" w:hAnsi="Helvetica" w:cs="Helvetica"/>
+          <w:color w:val="000000" w:themeColor="text1"/>
+          <w:sz w:val="18"/>
+          <w:szCs w:val="18"/>
+        </w:rPr>
+        <w:t>Hyeongil</w:t>
+      </w:r>
+      <w:proofErr w:type="spellEnd"/>
+      <w:r>
+        <w:rPr>
+          <w:rFonts w:ascii="Helvetica" w:hAnsi="Helvetica" w:cs="Helvetica"/>
+          <w:color w:val="000000" w:themeColor="text1"/>
+          <w:sz w:val="18"/>
+          <w:szCs w:val="18"/>
+        </w:rPr>
+        <w:t xml:space="preserve"> Nam, </w:t>
+      </w:r>
+      <w:proofErr w:type="spellStart"/>
+      <w:r>
+        <w:rPr>
+          <w:rFonts w:ascii="Helvetica" w:hAnsi="Helvetica" w:cs="Helvetica"/>
+          <w:color w:val="000000" w:themeColor="text1"/>
+          <w:sz w:val="18"/>
+          <w:szCs w:val="18"/>
+        </w:rPr>
+        <w:t>Kangsoo</w:t>
+      </w:r>
+      <w:proofErr w:type="spellEnd"/>
+      <w:r>
+        <w:rPr>
+          <w:rFonts w:ascii="Helvetica" w:hAnsi="Helvetica" w:cs="Helvetica"/>
+          <w:color w:val="000000" w:themeColor="text1"/>
+          <w:sz w:val="18"/>
+          <w:szCs w:val="18"/>
+        </w:rPr>
         <w:t xml:space="preserve"> Kim. “Impact of Avatar-Locomotion Congruence on User Experience and Identification in Virtual Reality”. </w:t>
       </w:r>
       <w:r>
@@ -768,7 +959,46 @@
           <w:sz w:val="18"/>
           <w:szCs w:val="18"/>
         </w:rPr>
-        <w:t>, 2025. Acceptance rate: 8%, JCR IF-2024: 6.5.</w:t>
+        <w:t xml:space="preserve">. </w:t>
+      </w:r>
+      <w:hyperlink r:id="rId12" w:tgtFrame="_blank" w:history="1">
+        <w:r>
+          <w:rPr>
+            <w:rStyle w:val="Hyperlink"/>
+            <w:rFonts w:ascii="Helvetica" w:hAnsi="Helvetica" w:cs="Helvetica"/>
+            <w:color w:val="0070C0"/>
+            <w:sz w:val="18"/>
+            <w:szCs w:val="18"/>
+          </w:rPr>
+          <w:t>http://doi.org/10.1109/TVCG.2025.3616836</w:t>
+        </w:r>
+      </w:hyperlink>
+      <w:r>
+        <w:rPr>
+          <w:rFonts w:ascii="Helvetica" w:hAnsi="Helvetica" w:cs="Helvetica"/>
+          <w:color w:val="000000" w:themeColor="text1"/>
+          <w:sz w:val="18"/>
+          <w:szCs w:val="18"/>
+        </w:rPr>
+        <w:t> </w:t>
+      </w:r>
+      <w:r>
+        <w:rPr>
+          <w:rFonts w:ascii="Helvetica" w:hAnsi="Helvetica" w:cs="Helvetica"/>
+          <w:color w:val="000000" w:themeColor="text1"/>
+          <w:sz w:val="18"/>
+          <w:szCs w:val="18"/>
+        </w:rPr>
+        <w:br/>
+      </w:r>
+      <w:r>
+        <w:rPr>
+          <w:rFonts w:ascii="Helvetica" w:hAnsi="Helvetica" w:cs="Helvetica"/>
+          <w:color w:val="000000" w:themeColor="text1"/>
+          <w:sz w:val="18"/>
+          <w:szCs w:val="18"/>
+        </w:rPr>
+        <w:t>Acceptance rate: 8%, JCR IF-2024: 6.5.</w:t>
       </w:r>
       <w:r>
         <w:rPr>
@@ -960,7 +1190,7 @@
         </w:rPr>
         <w:t xml:space="preserve"> </w:t>
       </w:r>
-      <w:hyperlink r:id="rId12">
+      <w:hyperlink r:id="rId13">
         <w:r>
           <w:rPr>
             <w:rStyle w:val="Hyperlink"/>
@@ -1128,7 +1358,7 @@
         </w:rPr>
         <w:t xml:space="preserve"> </w:t>
       </w:r>
-      <w:hyperlink r:id="rId13">
+      <w:hyperlink r:id="rId14">
         <w:r>
           <w:rPr>
             <w:rStyle w:val="Hyperlink"/>
@@ -1332,7 +1562,7 @@
         </w:rPr>
         <w:t xml:space="preserve"> </w:t>
       </w:r>
-      <w:hyperlink r:id="rId14">
+      <w:hyperlink r:id="rId15">
         <w:r>
           <w:rPr>
             <w:rStyle w:val="Hyperlink"/>
@@ -1522,7 +1752,7 @@
         </w:rPr>
         <w:t xml:space="preserve"> </w:t>
       </w:r>
-      <w:hyperlink r:id="rId15">
+      <w:hyperlink r:id="rId16">
         <w:r>
           <w:rPr>
             <w:rStyle w:val="Hyperlink"/>
@@ -2099,6 +2329,7 @@
           <w:b/>
           <w:bCs/>
         </w:rPr>
+        <w:lastRenderedPageBreak/>
         <w:t xml:space="preserve">Academic Service </w:t>
       </w:r>
       <w:r>
@@ -2135,40 +2366,120 @@
         <w:spacing w:after="0" w:line="360" w:lineRule="auto"/>
         <w:rPr>
           <w:rFonts w:ascii="Helvetica" w:hAnsi="Helvetica" w:cs="Helvetica"/>
-          <w:sz w:val="18"/>
-          <w:szCs w:val="18"/>
-        </w:rPr>
-      </w:pPr>
-      <w:r>
-        <w:rPr>
-          <w:rFonts w:ascii="Helvetica" w:hAnsi="Helvetica" w:cs="Helvetica"/>
-          <w:sz w:val="18"/>
-          <w:szCs w:val="18"/>
-        </w:rPr>
-        <w:t>ACM VRST</w:t>
-      </w:r>
-      <w:r>
-        <w:rPr>
-          <w:rFonts w:ascii="Helvetica" w:hAnsi="Helvetica" w:cs="Helvetica"/>
-          <w:sz w:val="18"/>
-          <w:szCs w:val="18"/>
-        </w:rPr>
-        <w:tab/>
-      </w:r>
-      <w:r>
-        <w:rPr>
-          <w:rFonts w:ascii="Helvetica" w:hAnsi="Helvetica" w:cs="Helvetica"/>
           <w:b/>
           <w:bCs/>
           <w:sz w:val="18"/>
           <w:szCs w:val="18"/>
         </w:rPr>
+      </w:pPr>
+      <w:r>
+        <w:rPr>
+          <w:rFonts w:ascii="Helvetica" w:hAnsi="Helvetica" w:cs="Helvetica"/>
+          <w:sz w:val="18"/>
+          <w:szCs w:val="18"/>
+        </w:rPr>
+        <w:t>ACM VRST</w:t>
+      </w:r>
+      <w:r>
+        <w:rPr>
+          <w:rFonts w:ascii="Helvetica" w:hAnsi="Helvetica" w:cs="Helvetica"/>
+          <w:sz w:val="18"/>
+          <w:szCs w:val="18"/>
+        </w:rPr>
+        <w:tab/>
+      </w:r>
+      <w:r>
+        <w:rPr>
+          <w:rFonts w:ascii="Helvetica" w:hAnsi="Helvetica" w:cs="Helvetica"/>
+          <w:b/>
+          <w:bCs/>
+          <w:sz w:val="18"/>
+          <w:szCs w:val="18"/>
+        </w:rPr>
+        <w:t>2025</w:t>
+      </w:r>
+      <w:r>
+        <w:rPr>
+          <w:rFonts w:ascii="Helvetica" w:hAnsi="Helvetica" w:cs="Helvetica"/>
+          <w:b/>
+          <w:bCs/>
+          <w:sz w:val="18"/>
+          <w:szCs w:val="18"/>
+        </w:rPr>
+        <w:br/>
+      </w:r>
+    </w:p>
+    <w:p>
+      <w:pPr>
+        <w:spacing w:after="0" w:line="480" w:lineRule="auto"/>
+        <w:rPr>
+          <w:rFonts w:ascii="Helvetica" w:hAnsi="Helvetica" w:cs="Helvetica"/>
+          <w:i/>
+          <w:iCs/>
+          <w:sz w:val="20"/>
+          <w:szCs w:val="20"/>
+        </w:rPr>
+      </w:pPr>
+      <w:r>
+        <w:rPr>
+          <w:rFonts w:ascii="Helvetica" w:hAnsi="Helvetica" w:cs="Helvetica"/>
+          <w:i/>
+          <w:iCs/>
+          <w:sz w:val="20"/>
+          <w:szCs w:val="20"/>
+        </w:rPr>
+        <w:t>Student Volunteer</w:t>
+      </w:r>
+      <w:r>
+        <w:rPr>
+          <w:rFonts w:ascii="Helvetica" w:hAnsi="Helvetica" w:cs="Helvetica"/>
+          <w:i/>
+          <w:iCs/>
+          <w:sz w:val="20"/>
+          <w:szCs w:val="20"/>
+        </w:rPr>
+        <w:t xml:space="preserve"> </w:t>
+      </w:r>
+    </w:p>
+    <w:p>
+      <w:pPr>
+        <w:spacing w:after="0" w:line="360" w:lineRule="auto"/>
+        <w:rPr>
+          <w:rFonts w:ascii="Helvetica" w:hAnsi="Helvetica" w:cs="Helvetica"/>
+          <w:sz w:val="18"/>
+          <w:szCs w:val="18"/>
+        </w:rPr>
+      </w:pPr>
+      <w:r>
+        <w:rPr>
+          <w:rFonts w:ascii="Helvetica" w:hAnsi="Helvetica" w:cs="Helvetica"/>
+          <w:sz w:val="18"/>
+          <w:szCs w:val="18"/>
+        </w:rPr>
+        <w:t>IEEE ISMAR</w:t>
+      </w:r>
+      <w:r>
+        <w:rPr>
+          <w:rFonts w:ascii="Helvetica" w:hAnsi="Helvetica" w:cs="Helvetica"/>
+          <w:sz w:val="18"/>
+          <w:szCs w:val="18"/>
+        </w:rPr>
+        <w:tab/>
+      </w:r>
+      <w:r>
+        <w:rPr>
+          <w:rFonts w:ascii="Helvetica" w:hAnsi="Helvetica" w:cs="Helvetica"/>
+          <w:b/>
+          <w:bCs/>
+          <w:sz w:val="18"/>
+          <w:szCs w:val="18"/>
+        </w:rPr>
         <w:t>2025</w:t>
       </w:r>
     </w:p>
     <w:sectPr>
-      <w:footerReference w:type="default" r:id="rId16"/>
-      <w:footerReference w:type="first" r:id="rId17"/>
+      <w:footerReference w:type="default" r:id="rId17"/>
+      <w:footerReference w:type="first" r:id="rId18"/>
       <w:type w:val="continuous"/>
       <w:pgSz w:w="12240" w:h="15840"/>
       <w:pgMar w:top="720" w:right="720" w:bottom="720" w:left="720" w:header="708" w:footer="708" w:gutter="0"/>
@@ -3208,7 +3519,6 @@
   <w:style w:type="character" w:default="1" w:styleId="DefaultParagraphFont">
     <w:name w:val="Default Paragraph Font"/>
     <w:uiPriority w:val="1"/>
-    <w:semiHidden/>
     <w:unhideWhenUsed/>
   </w:style>
   <w:style w:type="table" w:default="1" w:styleId="TableNormal">

</xml_diff>